<commit_message>
I have sent Satan back to the underworld. Please accept by offer
</commit_message>
<xml_diff>
--- a/Java_WPILib-Entrance_Test.docx
+++ b/Java_WPILib-Entrance_Test.docx
@@ -53,45 +53,89 @@
     <w:p>
       <w:pPr>
         <w:spacing w:line="480" w:lineRule="auto"/>
+      </w:pPr>
+      <w:bookmarkStart w:id="0" w:name="_GoBack"/>
+      <w:bookmarkEnd w:id="0"/>
+      <w:r>
+        <w:rPr>
+          <w:b/>
+          <w:bCs/>
+        </w:rPr>
+        <w:t>Task</w:t>
+      </w:r>
+    </w:p>
+    <w:p>
+      <w:pPr>
+        <w:spacing w:line="480" w:lineRule="auto"/>
+      </w:pPr>
+      <w:r>
+        <w:t>You are in charge of creating a program to represent a school district. The requirements that need to be met are listed below:</w:t>
+      </w:r>
+    </w:p>
+    <w:p>
+      <w:pPr>
+        <w:pStyle w:val="10"/>
+        <w:numPr>
+          <w:ilvl w:val="0"/>
+          <w:numId w:val="1"/>
+        </w:numPr>
+        <w:spacing w:line="480" w:lineRule="auto"/>
+      </w:pPr>
+      <w:r>
+        <w:t>Display a list of all the teachers from High School</w:t>
+      </w:r>
+      <w:r>
         <w:rPr>
           <w:rFonts w:hint="default"/>
           <w:lang w:val="en"/>
         </w:rPr>
-      </w:pPr>
-    </w:p>
-    <w:p>
-      <w:pPr>
-        <w:spacing w:line="480" w:lineRule="auto"/>
+        <w:t xml:space="preserve">                  Done</w:t>
+      </w:r>
+    </w:p>
+    <w:p>
+      <w:pPr>
+        <w:pStyle w:val="10"/>
+        <w:numPr>
+          <w:ilvl w:val="1"/>
+          <w:numId w:val="1"/>
+        </w:numPr>
+        <w:spacing w:line="480" w:lineRule="auto"/>
+      </w:pPr>
+      <w:r>
+        <w:t>Alphabetical order</w:t>
+      </w:r>
+    </w:p>
+    <w:p>
+      <w:pPr>
+        <w:pStyle w:val="10"/>
+        <w:numPr>
+          <w:ilvl w:val="0"/>
+          <w:numId w:val="1"/>
+        </w:numPr>
+        <w:spacing w:line="480" w:lineRule="auto"/>
+      </w:pPr>
+      <w:r>
+        <w:t>Display a list of all the students from a Middle School</w:t>
+      </w:r>
+      <w:r>
         <w:rPr>
           <w:rFonts w:hint="default"/>
           <w:lang w:val="en"/>
         </w:rPr>
-      </w:pPr>
-      <w:r>
-        <w:rPr>
-          <w:lang w:val="en"/>
-        </w:rPr>
-        <w:t>362K views5 days ag</w:t>
-      </w:r>
-    </w:p>
-    <w:p>
-      <w:pPr>
-        <w:spacing w:line="480" w:lineRule="auto"/>
-      </w:pPr>
-      <w:r>
-        <w:rPr>
-          <w:b/>
-          <w:bCs/>
-        </w:rPr>
-        <w:t>Task</w:t>
-      </w:r>
-    </w:p>
-    <w:p>
-      <w:pPr>
-        <w:spacing w:line="480" w:lineRule="auto"/>
-      </w:pPr>
-      <w:r>
-        <w:t>You are in charge of creating a program to represent a school district. The requirements that need to be met are listed below:</w:t>
+        <w:t xml:space="preserve">           Done</w:t>
+      </w:r>
+    </w:p>
+    <w:p>
+      <w:pPr>
+        <w:pStyle w:val="10"/>
+        <w:numPr>
+          <w:ilvl w:val="1"/>
+          <w:numId w:val="1"/>
+        </w:numPr>
+        <w:spacing w:line="480" w:lineRule="auto"/>
+      </w:pPr>
+      <w:r>
+        <w:t>Alphabetical order by date</w:t>
       </w:r>
     </w:p>
     <w:p>
@@ -104,47 +148,21 @@
         <w:spacing w:line="480" w:lineRule="auto"/>
       </w:pPr>
       <w:r>
-        <w:t>Display a list of all the teachers from High School</w:t>
+        <w:t>Display a list of all the departments of the High School</w:t>
       </w:r>
       <w:r>
         <w:rPr>
           <w:rFonts w:hint="default"/>
           <w:lang w:val="en"/>
         </w:rPr>
-        <w:t xml:space="preserve">                  Done</w:t>
-      </w:r>
-    </w:p>
-    <w:p>
-      <w:pPr>
-        <w:pStyle w:val="10"/>
-        <w:numPr>
-          <w:ilvl w:val="1"/>
-          <w:numId w:val="1"/>
-        </w:numPr>
-        <w:spacing w:line="480" w:lineRule="auto"/>
-      </w:pPr>
-      <w:r>
-        <w:t>Alphabetical order</w:t>
-      </w:r>
-    </w:p>
-    <w:p>
-      <w:pPr>
-        <w:pStyle w:val="10"/>
-        <w:numPr>
-          <w:ilvl w:val="0"/>
-          <w:numId w:val="1"/>
-        </w:numPr>
-        <w:spacing w:line="480" w:lineRule="auto"/>
-      </w:pPr>
-      <w:r>
-        <w:t>Display a list of all the students from a Middle School</w:t>
+        <w:tab/>
       </w:r>
       <w:r>
         <w:rPr>
           <w:rFonts w:hint="default"/>
           <w:lang w:val="en"/>
         </w:rPr>
-        <w:t xml:space="preserve">           Done</w:t>
+        <w:t xml:space="preserve"> Done</w:t>
       </w:r>
     </w:p>
     <w:p>
@@ -157,7 +175,7 @@
         <w:spacing w:line="480" w:lineRule="auto"/>
       </w:pPr>
       <w:r>
-        <w:t>Alphabetical order by date</w:t>
+        <w:t>Alphabetical order</w:t>
       </w:r>
     </w:p>
     <w:p>
@@ -170,14 +188,40 @@
         <w:spacing w:line="480" w:lineRule="auto"/>
       </w:pPr>
       <w:r>
-        <w:t>Display a list of all the departments of the High School</w:t>
+        <w:t>Display a list of all the courses of the Math Department</w:t>
       </w:r>
       <w:r>
         <w:rPr>
           <w:rFonts w:hint="default"/>
           <w:lang w:val="en"/>
         </w:rPr>
-        <w:tab/>
+        <w:t xml:space="preserve">         Done</w:t>
+      </w:r>
+    </w:p>
+    <w:p>
+      <w:pPr>
+        <w:pStyle w:val="10"/>
+        <w:numPr>
+          <w:ilvl w:val="1"/>
+          <w:numId w:val="1"/>
+        </w:numPr>
+        <w:spacing w:line="480" w:lineRule="auto"/>
+      </w:pPr>
+      <w:r>
+        <w:t>Alphabetical order</w:t>
+      </w:r>
+    </w:p>
+    <w:p>
+      <w:pPr>
+        <w:pStyle w:val="10"/>
+        <w:numPr>
+          <w:ilvl w:val="0"/>
+          <w:numId w:val="1"/>
+        </w:numPr>
+        <w:spacing w:line="480" w:lineRule="auto"/>
+      </w:pPr>
+      <w:r>
+        <w:t>Display a list of all the classes Josh Moshe is currently taking and their grade</w:t>
       </w:r>
       <w:r>
         <w:rPr>
@@ -210,14 +254,40 @@
         <w:spacing w:line="480" w:lineRule="auto"/>
       </w:pPr>
       <w:r>
-        <w:t>Display a list of all the courses of the Math Department</w:t>
+        <w:t>Display a list of all the courses Heather Wilson has taken, the grade received, the year, and the date</w:t>
+      </w:r>
+    </w:p>
+    <w:p>
+      <w:pPr>
+        <w:pStyle w:val="10"/>
+        <w:numPr>
+          <w:ilvl w:val="1"/>
+          <w:numId w:val="1"/>
+        </w:numPr>
+        <w:spacing w:line="480" w:lineRule="auto"/>
+      </w:pPr>
+      <w:r>
+        <w:t>Alphabetical order by year</w:t>
+      </w:r>
+    </w:p>
+    <w:p>
+      <w:pPr>
+        <w:pStyle w:val="10"/>
+        <w:numPr>
+          <w:ilvl w:val="0"/>
+          <w:numId w:val="1"/>
+        </w:numPr>
+        <w:spacing w:line="480" w:lineRule="auto"/>
+      </w:pPr>
+      <w:r>
+        <w:t>Display a list of all the classes Heather Wilson has taken, the grade received, the year, and the date</w:t>
       </w:r>
       <w:r>
         <w:rPr>
           <w:rFonts w:hint="default"/>
           <w:lang w:val="en"/>
         </w:rPr>
-        <w:t xml:space="preserve">         Done</w:t>
+        <w:t xml:space="preserve">             Pretty sure this a repeat, courses and classes are synonymous</w:t>
       </w:r>
     </w:p>
     <w:p>
@@ -230,7 +300,7 @@
         <w:spacing w:line="480" w:lineRule="auto"/>
       </w:pPr>
       <w:r>
-        <w:t>Alphabetical order</w:t>
+        <w:t>Alphabetical order by year</w:t>
       </w:r>
     </w:p>
     <w:p>
@@ -243,14 +313,40 @@
         <w:spacing w:line="480" w:lineRule="auto"/>
       </w:pPr>
       <w:r>
-        <w:t>Display a list of all the classes Josh Moshe is currently taking and their grade</w:t>
+        <w:t>Display a list of all the classes Heather Wilson has taken in Elementary School</w:t>
+      </w:r>
+    </w:p>
+    <w:p>
+      <w:pPr>
+        <w:pStyle w:val="10"/>
+        <w:numPr>
+          <w:ilvl w:val="1"/>
+          <w:numId w:val="1"/>
+        </w:numPr>
+        <w:spacing w:line="480" w:lineRule="auto"/>
+      </w:pPr>
+      <w:r>
+        <w:t>Alphabetical order by year</w:t>
       </w:r>
       <w:r>
         <w:rPr>
           <w:rFonts w:hint="default"/>
           <w:lang w:val="en"/>
         </w:rPr>
-        <w:t xml:space="preserve"> Done</w:t>
+        <w:t xml:space="preserve">          Done</w:t>
+      </w:r>
+    </w:p>
+    <w:p>
+      <w:pPr>
+        <w:pStyle w:val="10"/>
+        <w:numPr>
+          <w:ilvl w:val="0"/>
+          <w:numId w:val="1"/>
+        </w:numPr>
+        <w:spacing w:line="480" w:lineRule="auto"/>
+      </w:pPr>
+      <w:r>
+        <w:t>Display a list of the classes currently taught by Goldman</w:t>
       </w:r>
     </w:p>
     <w:p>
@@ -264,65 +360,13 @@
       </w:pPr>
       <w:r>
         <w:t>Alphabetical order</w:t>
-      </w:r>
-    </w:p>
-    <w:p>
-      <w:pPr>
-        <w:pStyle w:val="10"/>
-        <w:numPr>
-          <w:ilvl w:val="0"/>
-          <w:numId w:val="1"/>
-        </w:numPr>
-        <w:spacing w:line="480" w:lineRule="auto"/>
-      </w:pPr>
-      <w:r>
-        <w:t>Display a list of all the courses Heather Wilson has taken, the grade received, the year, and the date</w:t>
-      </w:r>
-    </w:p>
-    <w:p>
-      <w:pPr>
-        <w:pStyle w:val="10"/>
-        <w:numPr>
-          <w:ilvl w:val="1"/>
-          <w:numId w:val="1"/>
-        </w:numPr>
-        <w:spacing w:line="480" w:lineRule="auto"/>
-      </w:pPr>
-      <w:r>
-        <w:t>Alphabetical order by year</w:t>
-      </w:r>
-    </w:p>
-    <w:p>
-      <w:pPr>
-        <w:pStyle w:val="10"/>
-        <w:numPr>
-          <w:ilvl w:val="0"/>
-          <w:numId w:val="1"/>
-        </w:numPr>
-        <w:spacing w:line="480" w:lineRule="auto"/>
-      </w:pPr>
-      <w:r>
-        <w:t>Display a list of all the classes Heather Wilson has taken, the grade received, the year, and the date</w:t>
       </w:r>
       <w:r>
         <w:rPr>
           <w:rFonts w:hint="default"/>
           <w:lang w:val="en"/>
         </w:rPr>
-        <w:t xml:space="preserve">             Pretty sure this a repeat, courses and classes are synonymous</w:t>
-      </w:r>
-    </w:p>
-    <w:p>
-      <w:pPr>
-        <w:pStyle w:val="10"/>
-        <w:numPr>
-          <w:ilvl w:val="1"/>
-          <w:numId w:val="1"/>
-        </w:numPr>
-        <w:spacing w:line="480" w:lineRule="auto"/>
-      </w:pPr>
-      <w:r>
-        <w:t>Alphabetical order by year</w:t>
+        <w:t xml:space="preserve">                     Done</w:t>
       </w:r>
     </w:p>
     <w:p>
@@ -335,27 +379,23 @@
         <w:spacing w:line="480" w:lineRule="auto"/>
       </w:pPr>
       <w:r>
-        <w:t>Display a list of all the classes Heather Wilson has taken in Elementary School</w:t>
-      </w:r>
-    </w:p>
-    <w:p>
-      <w:pPr>
-        <w:pStyle w:val="10"/>
-        <w:numPr>
-          <w:ilvl w:val="1"/>
-          <w:numId w:val="1"/>
-        </w:numPr>
-        <w:spacing w:line="480" w:lineRule="auto"/>
-      </w:pPr>
-      <w:r>
-        <w:t>Alphabetical order by year</w:t>
+        <w:t>Display the average Grade of the students in 4</w:t>
+      </w:r>
+      <w:r>
+        <w:rPr>
+          <w:vertAlign w:val="superscript"/>
+        </w:rPr>
+        <w:t>th</w:t>
+      </w:r>
+      <w:r>
+        <w:t xml:space="preserve"> Grade in 2008</w:t>
       </w:r>
       <w:r>
         <w:rPr>
           <w:rFonts w:hint="default"/>
           <w:lang w:val="en"/>
         </w:rPr>
-        <w:t xml:space="preserve">          Done</w:t>
+        <w:t xml:space="preserve"> Done</w:t>
       </w:r>
     </w:p>
     <w:p>
@@ -368,27 +408,14 @@
         <w:spacing w:line="480" w:lineRule="auto"/>
       </w:pPr>
       <w:r>
-        <w:t>Display a list of the classes currently taught by Goldman</w:t>
-      </w:r>
-    </w:p>
-    <w:p>
-      <w:pPr>
-        <w:pStyle w:val="10"/>
-        <w:numPr>
-          <w:ilvl w:val="1"/>
-          <w:numId w:val="1"/>
-        </w:numPr>
-        <w:spacing w:line="480" w:lineRule="auto"/>
-      </w:pPr>
-      <w:r>
-        <w:t>Alphabetical order</w:t>
+        <w:t>Display the highest ever Grade in Precalc</w:t>
       </w:r>
       <w:r>
         <w:rPr>
           <w:rFonts w:hint="default"/>
           <w:lang w:val="en"/>
         </w:rPr>
-        <w:t xml:space="preserve">                     Done</w:t>
+        <w:t xml:space="preserve"> Done</w:t>
       </w:r>
     </w:p>
     <w:p>
@@ -401,16 +428,7 @@
         <w:spacing w:line="480" w:lineRule="auto"/>
       </w:pPr>
       <w:r>
-        <w:t>Display the average Grade of the students in 4</w:t>
-      </w:r>
-      <w:r>
-        <w:rPr>
-          <w:vertAlign w:val="superscript"/>
-        </w:rPr>
-        <w:t>th</w:t>
-      </w:r>
-      <w:r>
-        <w:t xml:space="preserve"> Grade in 2008</w:t>
+        <w:t>Display the average Grade in Precalc in 2019</w:t>
       </w:r>
       <w:r>
         <w:rPr>
@@ -430,50 +448,8 @@
         <w:spacing w:line="480" w:lineRule="auto"/>
       </w:pPr>
       <w:r>
-        <w:t>Display the highest ever Grade in Precalc</w:t>
-      </w:r>
-      <w:r>
-        <w:rPr>
-          <w:rFonts w:hint="default"/>
-          <w:lang w:val="en"/>
-        </w:rPr>
-        <w:t xml:space="preserve"> Done</w:t>
-      </w:r>
-    </w:p>
-    <w:p>
-      <w:pPr>
-        <w:pStyle w:val="10"/>
-        <w:numPr>
-          <w:ilvl w:val="0"/>
-          <w:numId w:val="1"/>
-        </w:numPr>
-        <w:spacing w:line="480" w:lineRule="auto"/>
-      </w:pPr>
-      <w:r>
-        <w:t>Display the average Grade in Precalc in 2019</w:t>
-      </w:r>
-      <w:r>
-        <w:rPr>
-          <w:rFonts w:hint="default"/>
-          <w:lang w:val="en"/>
-        </w:rPr>
-        <w:t xml:space="preserve"> Done</w:t>
-      </w:r>
-    </w:p>
-    <w:p>
-      <w:pPr>
-        <w:pStyle w:val="10"/>
-        <w:numPr>
-          <w:ilvl w:val="0"/>
-          <w:numId w:val="1"/>
-        </w:numPr>
-        <w:spacing w:line="480" w:lineRule="auto"/>
-      </w:pPr>
-      <w:r>
         <w:t>Display the average Grade in Precalc with Goldman</w:t>
       </w:r>
-      <w:bookmarkStart w:id="0" w:name="_GoBack"/>
-      <w:bookmarkEnd w:id="0"/>
     </w:p>
     <w:p>
       <w:pPr>

</xml_diff>